<commit_message>
updating based on Sugar Issues
</commit_message>
<xml_diff>
--- a/Tickets/Normal Tickets/Ticket 34984 - Invoice Automation/Technical Documents/Techincal Specification - Invoice Automation.docx
+++ b/Tickets/Normal Tickets/Ticket 34984 - Invoice Automation/Technical Documents/Techincal Specification - Invoice Automation.docx
@@ -1,6 +1,6 @@
 
 <file path=word/document.xml><?xml version="1.0" encoding="utf-8"?>
-<w:document xmlns:wpc="http://schemas.microsoft.com/office/word/2010/wordprocessingCanvas" xmlns:cx="http://schemas.microsoft.com/office/drawing/2014/chartex" xmlns:cx1="http://schemas.microsoft.com/office/drawing/2015/9/8/chartex" xmlns:cx2="http://schemas.microsoft.com/office/drawing/2015/10/21/chartex" xmlns:cx3="http://schemas.microsoft.com/office/drawing/2016/5/9/chartex" xmlns:cx4="http://schemas.microsoft.com/office/drawing/2016/5/10/chartex" xmlns:cx5="http://schemas.microsoft.com/office/drawing/2016/5/11/chartex" xmlns:cx6="http://schemas.microsoft.com/office/drawing/2016/5/12/chartex" xmlns:cx7="http://schemas.microsoft.com/office/drawing/2016/5/13/chartex" xmlns:cx8="http://schemas.microsoft.com/office/drawing/2016/5/14/chartex" xmlns:mc="http://schemas.openxmlformats.org/markup-compatibility/2006" xmlns:aink="http://schemas.microsoft.com/office/drawing/2016/ink" xmlns:am3d="http://schemas.microsoft.com/office/drawing/2017/model3d" xmlns:o="urn:schemas-microsoft-com:office:office" xmlns:oel="http://schemas.microsoft.com/office/2019/extlst" xmlns:r="http://schemas.openxmlformats.org/officeDocument/2006/relationships" xmlns:m="http://schemas.openxmlformats.org/officeDocument/2006/math" xmlns:v="urn:schemas-microsoft-com:vml" xmlns:wp14="http://schemas.microsoft.com/office/word/2010/wordprocessingDrawing" xmlns:wp="http://schemas.openxmlformats.org/drawingml/2006/wordprocessingDrawing" xmlns:w10="urn:schemas-microsoft-com:office:word" xmlns:w="http://schemas.openxmlformats.org/wordprocessingml/2006/main" xmlns:w14="http://schemas.microsoft.com/office/word/2010/wordml" xmlns:w15="http://schemas.microsoft.com/office/word/2012/wordml" xmlns:w16cex="http://schemas.microsoft.com/office/word/2018/wordml/cex" xmlns:w16cid="http://schemas.microsoft.com/office/word/2016/wordml/cid" xmlns:w16="http://schemas.microsoft.com/office/word/2018/wordml" xmlns:w16du="http://schemas.microsoft.com/office/word/2023/wordml/word16du" xmlns:w16sdtdh="http://schemas.microsoft.com/office/word/2020/wordml/sdtdatahash" xmlns:w16se="http://schemas.microsoft.com/office/word/2015/wordml/symex" xmlns:wpg="http://schemas.microsoft.com/office/word/2010/wordprocessingGroup" xmlns:wpi="http://schemas.microsoft.com/office/word/2010/wordprocessingInk" xmlns:wne="http://schemas.microsoft.com/office/word/2006/wordml" xmlns:wps="http://schemas.microsoft.com/office/word/2010/wordprocessingShape" mc:Ignorable="w14 w15 w16se w16cid w16 w16cex w16sdtdh wp14">
+<w:document xmlns:wpc="http://schemas.microsoft.com/office/word/2010/wordprocessingCanvas" xmlns:cx="http://schemas.microsoft.com/office/drawing/2014/chartex" xmlns:cx1="http://schemas.microsoft.com/office/drawing/2015/9/8/chartex" xmlns:cx2="http://schemas.microsoft.com/office/drawing/2015/10/21/chartex" xmlns:cx3="http://schemas.microsoft.com/office/drawing/2016/5/9/chartex" xmlns:cx4="http://schemas.microsoft.com/office/drawing/2016/5/10/chartex" xmlns:cx5="http://schemas.microsoft.com/office/drawing/2016/5/11/chartex" xmlns:cx6="http://schemas.microsoft.com/office/drawing/2016/5/12/chartex" xmlns:cx7="http://schemas.microsoft.com/office/drawing/2016/5/13/chartex" xmlns:cx8="http://schemas.microsoft.com/office/drawing/2016/5/14/chartex" xmlns:mc="http://schemas.openxmlformats.org/markup-compatibility/2006" xmlns:aink="http://schemas.microsoft.com/office/drawing/2016/ink" xmlns:am3d="http://schemas.microsoft.com/office/drawing/2017/model3d" xmlns:o="urn:schemas-microsoft-com:office:office" xmlns:oel="http://schemas.microsoft.com/office/2019/extlst" xmlns:r="http://schemas.openxmlformats.org/officeDocument/2006/relationships" xmlns:m="http://schemas.openxmlformats.org/officeDocument/2006/math" xmlns:v="urn:schemas-microsoft-com:vml" xmlns:wp14="http://schemas.microsoft.com/office/word/2010/wordprocessingDrawing" xmlns:wp="http://schemas.openxmlformats.org/drawingml/2006/wordprocessingDrawing" xmlns:w10="urn:schemas-microsoft-com:office:word" xmlns:w="http://schemas.openxmlformats.org/wordprocessingml/2006/main" xmlns:w14="http://schemas.microsoft.com/office/word/2010/wordml" xmlns:w15="http://schemas.microsoft.com/office/word/2012/wordml" xmlns:w16cex="http://schemas.microsoft.com/office/word/2018/wordml/cex" xmlns:w16cid="http://schemas.microsoft.com/office/word/2016/wordml/cid" xmlns:w16="http://schemas.microsoft.com/office/word/2018/wordml" xmlns:w16sdtdh="http://schemas.microsoft.com/office/word/2020/wordml/sdtdatahash" xmlns:w16se="http://schemas.microsoft.com/office/word/2015/wordml/symex" xmlns:wpg="http://schemas.microsoft.com/office/word/2010/wordprocessingGroup" xmlns:wpi="http://schemas.microsoft.com/office/word/2010/wordprocessingInk" xmlns:wne="http://schemas.microsoft.com/office/word/2006/wordml" xmlns:wps="http://schemas.microsoft.com/office/word/2010/wordprocessingShape" mc:Ignorable="w14 w15 w16se w16cid w16 w16cex w16sdtdh wp14">
   <w:body>
     <w:p>
       <w:pPr>
@@ -216,7 +216,6 @@
         </w:rPr>
         <w:t xml:space="preserve">Date:  </w:t>
       </w:r>
-      <w:proofErr w:type="gramStart"/>
       <w:r>
         <w:rPr>
           <w:b w:val="0"/>
@@ -226,19 +225,7 @@
           <w:sz w:val="22"/>
           <w:szCs w:val="22"/>
         </w:rPr>
-        <w:t>July,</w:t>
-      </w:r>
-      <w:proofErr w:type="gramEnd"/>
-      <w:r>
-        <w:rPr>
-          <w:b w:val="0"/>
-          <w:bCs/>
-          <w:i/>
-          <w:iCs/>
-          <w:sz w:val="22"/>
-          <w:szCs w:val="22"/>
-        </w:rPr>
-        <w:t xml:space="preserve"> 2023</w:t>
+        <w:t>July, 2023</w:t>
       </w:r>
     </w:p>
     <w:p/>
@@ -757,7 +744,6 @@
                 <w:iCs w:val="0"/>
               </w:rPr>
             </w:pPr>
-            <w:proofErr w:type="gramStart"/>
             <w:r>
               <w:rPr>
                 <w:rStyle w:val="IntenseEmphasis"/>
@@ -765,17 +751,7 @@
                 <w:iCs w:val="0"/>
                 <w:color w:val="000000" w:themeColor="text1"/>
               </w:rPr>
-              <w:t>SDM :</w:t>
-            </w:r>
-            <w:proofErr w:type="gramEnd"/>
-            <w:r>
-              <w:rPr>
-                <w:rStyle w:val="IntenseEmphasis"/>
-                <w:i w:val="0"/>
-                <w:iCs w:val="0"/>
-                <w:color w:val="000000" w:themeColor="text1"/>
-              </w:rPr>
-              <w:t xml:space="preserve"> 34984</w:t>
+              <w:t>SDM : 34984</w:t>
             </w:r>
           </w:p>
         </w:tc>
@@ -808,6 +784,158 @@
           </w:p>
         </w:tc>
       </w:tr>
+      <w:tr>
+        <w:trPr>
+          <w:cantSplit/>
+          <w:trHeight w:val="272"/>
+        </w:trPr>
+        <w:tc>
+          <w:tcPr>
+            <w:tcW w:w="1177" w:type="dxa"/>
+            <w:tcMar>
+              <w:top w:w="43" w:type="dxa"/>
+              <w:left w:w="115" w:type="dxa"/>
+              <w:bottom w:w="43" w:type="dxa"/>
+              <w:right w:w="115" w:type="dxa"/>
+            </w:tcMar>
+          </w:tcPr>
+          <w:p>
+            <w:pPr>
+              <w:pStyle w:val="TableText"/>
+              <w:spacing w:before="20" w:after="60"/>
+              <w:rPr>
+                <w:rStyle w:val="IntenseEmphasis"/>
+                <w:i w:val="0"/>
+                <w:iCs w:val="0"/>
+                <w:color w:val="000000" w:themeColor="text1"/>
+              </w:rPr>
+            </w:pPr>
+            <w:r>
+              <w:rPr>
+                <w:rStyle w:val="IntenseEmphasis"/>
+                <w:i w:val="0"/>
+                <w:iCs w:val="0"/>
+                <w:color w:val="000000" w:themeColor="text1"/>
+              </w:rPr>
+              <w:t>1.1</w:t>
+            </w:r>
+          </w:p>
+        </w:tc>
+        <w:tc>
+          <w:tcPr>
+            <w:tcW w:w="1428" w:type="dxa"/>
+            <w:tcMar>
+              <w:top w:w="43" w:type="dxa"/>
+              <w:left w:w="115" w:type="dxa"/>
+              <w:bottom w:w="43" w:type="dxa"/>
+              <w:right w:w="115" w:type="dxa"/>
+            </w:tcMar>
+          </w:tcPr>
+          <w:p>
+            <w:pPr>
+              <w:pStyle w:val="TableText"/>
+              <w:spacing w:before="20" w:after="60"/>
+              <w:rPr>
+                <w:rStyle w:val="IntenseEmphasis"/>
+                <w:i w:val="0"/>
+                <w:iCs w:val="0"/>
+                <w:color w:val="000000" w:themeColor="text1"/>
+              </w:rPr>
+            </w:pPr>
+            <w:r>
+              <w:rPr>
+                <w:rStyle w:val="IntenseEmphasis"/>
+                <w:i w:val="0"/>
+                <w:iCs w:val="0"/>
+                <w:color w:val="000000" w:themeColor="text1"/>
+              </w:rPr>
+              <w:t>10/24/2023</w:t>
+            </w:r>
+          </w:p>
+        </w:tc>
+        <w:tc>
+          <w:tcPr>
+            <w:tcW w:w="1710" w:type="dxa"/>
+            <w:tcMar>
+              <w:top w:w="43" w:type="dxa"/>
+              <w:left w:w="115" w:type="dxa"/>
+              <w:bottom w:w="43" w:type="dxa"/>
+              <w:right w:w="115" w:type="dxa"/>
+            </w:tcMar>
+          </w:tcPr>
+          <w:p>
+            <w:pPr>
+              <w:pStyle w:val="TableText"/>
+              <w:spacing w:before="20" w:after="60"/>
+              <w:rPr>
+                <w:rFonts w:ascii="Verdana" w:hAnsi="Verdana" w:cs="Arial"/>
+                <w:szCs w:val="16"/>
+              </w:rPr>
+            </w:pPr>
+            <w:r>
+              <w:rPr>
+                <w:rFonts w:ascii="Verdana" w:hAnsi="Verdana" w:cs="Arial"/>
+                <w:szCs w:val="16"/>
+              </w:rPr>
+              <w:t>Justin Pope</w:t>
+            </w:r>
+          </w:p>
+        </w:tc>
+        <w:tc>
+          <w:tcPr>
+            <w:tcW w:w="2070" w:type="dxa"/>
+          </w:tcPr>
+          <w:p>
+            <w:pPr>
+              <w:pStyle w:val="TableText"/>
+              <w:spacing w:before="20" w:after="60"/>
+              <w:rPr>
+                <w:rStyle w:val="IntenseEmphasis"/>
+                <w:i w:val="0"/>
+                <w:iCs w:val="0"/>
+                <w:color w:val="000000" w:themeColor="text1"/>
+              </w:rPr>
+            </w:pPr>
+            <w:r>
+              <w:rPr>
+                <w:rStyle w:val="IntenseEmphasis"/>
+                <w:i w:val="0"/>
+                <w:iCs w:val="0"/>
+                <w:color w:val="000000" w:themeColor="text1"/>
+              </w:rPr>
+              <w:t>SDM: 34984</w:t>
+            </w:r>
+          </w:p>
+        </w:tc>
+        <w:tc>
+          <w:tcPr>
+            <w:tcW w:w="3690" w:type="dxa"/>
+            <w:tcMar>
+              <w:top w:w="43" w:type="dxa"/>
+              <w:left w:w="115" w:type="dxa"/>
+              <w:bottom w:w="43" w:type="dxa"/>
+              <w:right w:w="115" w:type="dxa"/>
+            </w:tcMar>
+          </w:tcPr>
+          <w:p>
+            <w:pPr>
+              <w:pStyle w:val="TableText"/>
+              <w:spacing w:before="20" w:after="60"/>
+              <w:rPr>
+                <w:rFonts w:ascii="Verdana" w:hAnsi="Verdana" w:cs="Arial"/>
+                <w:szCs w:val="16"/>
+              </w:rPr>
+            </w:pPr>
+            <w:r>
+              <w:rPr>
+                <w:rFonts w:ascii="Verdana" w:hAnsi="Verdana" w:cs="Arial"/>
+                <w:szCs w:val="16"/>
+              </w:rPr>
+              <w:t>Updates with UAT</w:t>
+            </w:r>
+          </w:p>
+        </w:tc>
+      </w:tr>
     </w:tbl>
     <w:p/>
     <w:p/>
@@ -830,6 +958,12 @@
     </w:p>
     <w:sdt>
       <w:sdtPr>
+        <w:rPr>
+          <w:rFonts w:ascii="Verdana" w:hAnsi="Verdana"/>
+          <w:color w:val="auto"/>
+          <w:sz w:val="20"/>
+          <w:szCs w:val="24"/>
+        </w:rPr>
         <w:id w:val="-209567273"/>
         <w:docPartObj>
           <w:docPartGallery w:val="Table of Contents"/>
@@ -838,13 +972,9 @@
       </w:sdtPr>
       <w:sdtEndPr>
         <w:rPr>
-          <w:rFonts w:ascii="Verdana" w:hAnsi="Verdana"/>
           <w:b/>
           <w:bCs/>
           <w:noProof/>
-          <w:color w:val="auto"/>
-          <w:sz w:val="20"/>
-          <w:szCs w:val="24"/>
         </w:rPr>
       </w:sdtEndPr>
       <w:sdtContent>
@@ -3618,70 +3748,6 @@
       <w:bookmarkEnd w:id="21"/>
     </w:p>
     <w:p>
-      <w:pPr>
-        <w:rPr>
-          <w:rStyle w:val="IntenseEmphasis"/>
-        </w:rPr>
-      </w:pPr>
-      <w:r>
-        <w:rPr>
-          <w:rStyle w:val="IntenseEmphasis"/>
-        </w:rPr>
-        <w:t>Describe how the application will be designed.  Describe the structure of the tool and how it integrates with the different technologies and applications.  After reading this document the reader should be able to maintain this tool to make changes and fix bugs</w:t>
-      </w:r>
-      <w:r>
-        <w:rPr>
-          <w:rStyle w:val="IntenseEmphasis"/>
-        </w:rPr>
-        <w:t xml:space="preserve">.  </w:t>
-      </w:r>
-      <w:r>
-        <w:rPr>
-          <w:rStyle w:val="IntenseEmphasis"/>
-        </w:rPr>
-        <w:t xml:space="preserve"> </w:t>
-      </w:r>
-    </w:p>
-    <w:p>
-      <w:pPr>
-        <w:rPr>
-          <w:rStyle w:val="IntenseEmphasis"/>
-        </w:rPr>
-      </w:pPr>
-      <w:r>
-        <w:rPr>
-          <w:rStyle w:val="IntenseEmphasis"/>
-        </w:rPr>
-        <w:t xml:space="preserve">Describe in detail how the tool will work.  The platform it is built on.  What languages and libraries and other tools you’ll </w:t>
-      </w:r>
-      <w:r>
-        <w:rPr>
-          <w:rStyle w:val="IntenseEmphasis"/>
-        </w:rPr>
-        <w:t>use?</w:t>
-      </w:r>
-      <w:r>
-        <w:rPr>
-          <w:rStyle w:val="IntenseEmphasis"/>
-        </w:rPr>
-        <w:t xml:space="preserve">  How the data will be persisted.  How will it handle volume of transactions?  How the data will be protected.  How the non-obvious algorithmic parts of the system will work.  What can fail and how failure will be handling at </w:t>
-      </w:r>
-      <w:proofErr w:type="gramStart"/>
-      <w:r>
-        <w:rPr>
-          <w:rStyle w:val="IntenseEmphasis"/>
-        </w:rPr>
-        <w:t>runtime</w:t>
-      </w:r>
-      <w:proofErr w:type="gramEnd"/>
-      <w:r>
-        <w:rPr>
-          <w:rStyle w:val="IntenseEmphasis"/>
-        </w:rPr>
-        <w:t xml:space="preserve"> </w:t>
-      </w:r>
-    </w:p>
-    <w:p>
       <w:r>
         <w:t xml:space="preserve">This document will describe the processes and technologies that make up the Invoice Automation process. </w:t>
       </w:r>
@@ -3697,26 +3763,10 @@
         <w:t xml:space="preserve">, </w:t>
       </w:r>
       <w:r>
-        <w:t xml:space="preserve">the </w:t>
-      </w:r>
-      <w:proofErr w:type="spellStart"/>
-      <w:r>
-        <w:t>SysproDocument</w:t>
-      </w:r>
-      <w:proofErr w:type="spellEnd"/>
-      <w:r>
-        <w:t xml:space="preserve"> database for service specific data</w:t>
-      </w:r>
-      <w:r>
-        <w:t xml:space="preserve">, and the </w:t>
-      </w:r>
-      <w:proofErr w:type="spellStart"/>
-      <w:r>
-        <w:t>NotifiyEvents</w:t>
-      </w:r>
-      <w:proofErr w:type="spellEnd"/>
-      <w:r>
-        <w:t xml:space="preserve"> and Global databases for notification specific processes.</w:t>
+        <w:t>the SysproDocument database for service specific data</w:t>
+      </w:r>
+      <w:r>
+        <w:t>, and the NotifiyEvents and Global databases for notification specific processes.</w:t>
       </w:r>
       <w:r>
         <w:t xml:space="preserve"> Syspro Business objects will be utilized to post. The business objects that are used are: SORTIC to invoice Sales Orders and SORTNC to invoice Dispatch Notes.</w:t>
@@ -3753,16 +3803,8 @@
         <w:rPr>
           <w:rStyle w:val="IntenseEmphasis"/>
         </w:rPr>
-        <w:t xml:space="preserve">Discuss constraints with testing, implementation and/or </w:t>
-      </w:r>
-      <w:proofErr w:type="gramStart"/>
-      <w:r>
-        <w:rPr>
-          <w:rStyle w:val="IntenseEmphasis"/>
-        </w:rPr>
-        <w:t>design</w:t>
-      </w:r>
-      <w:proofErr w:type="gramEnd"/>
+        <w:t>Discuss constraints with testing, implementation and/or design</w:t>
+      </w:r>
     </w:p>
     <w:p>
       <w:pPr>
@@ -3780,27 +3822,7 @@
           <w:iCs w:val="0"/>
           <w:color w:val="000000" w:themeColor="text1"/>
         </w:rPr>
-        <w:t xml:space="preserve">This automation will cover most of the outlined Dispatch Notes and Sales Orders that can be invoiced </w:t>
-      </w:r>
-      <w:proofErr w:type="gramStart"/>
-      <w:r>
-        <w:rPr>
-          <w:rStyle w:val="IntenseEmphasis"/>
-          <w:i w:val="0"/>
-          <w:iCs w:val="0"/>
-          <w:color w:val="000000" w:themeColor="text1"/>
-        </w:rPr>
-        <w:t>with the exception of</w:t>
-      </w:r>
-      <w:proofErr w:type="gramEnd"/>
-      <w:r>
-        <w:rPr>
-          <w:rStyle w:val="IntenseEmphasis"/>
-          <w:i w:val="0"/>
-          <w:iCs w:val="0"/>
-          <w:color w:val="000000" w:themeColor="text1"/>
-        </w:rPr>
-        <w:t xml:space="preserve"> items associated with deposits. It has been noted that Syspro does not handle deposits as the business intends.</w:t>
+        <w:t>This automation will cover most of the outlined Dispatch Notes and Sales Orders that can be invoiced with the exception of items associated with deposits. It has been noted that Syspro does not handle deposits as the business intends.</w:t>
       </w:r>
     </w:p>
     <w:p>
@@ -3881,7 +3903,6 @@
     </w:p>
     <w:p>
       <w:r>
-        <w:lastRenderedPageBreak/>
         <w:t>List all references that are included in the document.  Also inc</w:t>
       </w:r>
       <w:r>
@@ -4068,6 +4089,7 @@
                 <w:rFonts w:cs="Arial"/>
                 <w:szCs w:val="20"/>
               </w:rPr>
+              <w:lastRenderedPageBreak/>
               <w:t>Term</w:t>
             </w:r>
             <w:r>
@@ -4312,21 +4334,7 @@
         <w:rPr>
           <w:rStyle w:val="IntenseEmphasis"/>
         </w:rPr>
-        <w:t xml:space="preserve"> this will indicate where constraints lie and network </w:t>
-      </w:r>
-      <w:proofErr w:type="gramStart"/>
-      <w:r>
-        <w:rPr>
-          <w:rStyle w:val="IntenseEmphasis"/>
-        </w:rPr>
-        <w:t>boundaries</w:t>
-      </w:r>
-      <w:proofErr w:type="gramEnd"/>
-      <w:r>
-        <w:rPr>
-          <w:rStyle w:val="IntenseEmphasis"/>
-        </w:rPr>
-        <w:t xml:space="preserve"> </w:t>
+        <w:t xml:space="preserve"> this will indicate where constraints lie and network boundaries </w:t>
       </w:r>
     </w:p>
     <w:p>
@@ -4380,21 +4388,7 @@
         <w:rPr>
           <w:rStyle w:val="IntenseEmphasis"/>
         </w:rPr>
-        <w:t xml:space="preserve"> process </w:t>
-      </w:r>
-      <w:proofErr w:type="gramStart"/>
-      <w:r>
-        <w:rPr>
-          <w:rStyle w:val="IntenseEmphasis"/>
-        </w:rPr>
-        <w:t>description</w:t>
-      </w:r>
-      <w:proofErr w:type="gramEnd"/>
-      <w:r>
-        <w:rPr>
-          <w:rStyle w:val="IntenseEmphasis"/>
-        </w:rPr>
-        <w:t xml:space="preserve"> </w:t>
+        <w:t xml:space="preserve"> process description </w:t>
       </w:r>
     </w:p>
     <w:p>
@@ -4525,25 +4519,7 @@
           <w:color w:val="auto"/>
           <w:sz w:val="20"/>
         </w:rPr>
-        <w:t xml:space="preserve">as its data source. The Invoice Automation Service will utilize the following databases as data sources:  SysproCompan100 and </w:t>
-      </w:r>
-      <w:proofErr w:type="spellStart"/>
-      <w:r>
-        <w:rPr>
-          <w:rFonts w:ascii="Verdana" w:hAnsi="Verdana" w:cs="Times New Roman"/>
-          <w:color w:val="auto"/>
-          <w:sz w:val="20"/>
-        </w:rPr>
-        <w:t>SysproDocument</w:t>
-      </w:r>
-      <w:proofErr w:type="spellEnd"/>
-      <w:r>
-        <w:rPr>
-          <w:rFonts w:ascii="Verdana" w:hAnsi="Verdana" w:cs="Times New Roman"/>
-          <w:color w:val="auto"/>
-          <w:sz w:val="20"/>
-        </w:rPr>
-        <w:t xml:space="preserve">. </w:t>
+        <w:t xml:space="preserve">as its data source. The Invoice Automation Service will utilize the following databases as data sources:  SysproCompan100 and SysproDocument. </w:t>
       </w:r>
     </w:p>
     <w:p>
@@ -4763,21 +4739,7 @@
         <w:rPr>
           <w:rStyle w:val="IntenseEmphasis"/>
         </w:rPr>
-        <w:t xml:space="preserve">Application details and context – state name and types of applications to provide an idea on how applications are </w:t>
-      </w:r>
-      <w:proofErr w:type="gramStart"/>
-      <w:r>
-        <w:rPr>
-          <w:rStyle w:val="IntenseEmphasis"/>
-        </w:rPr>
-        <w:t>organized</w:t>
-      </w:r>
-      <w:proofErr w:type="gramEnd"/>
-      <w:r>
-        <w:rPr>
-          <w:rStyle w:val="IntenseEmphasis"/>
-        </w:rPr>
-        <w:t xml:space="preserve"> </w:t>
+        <w:t xml:space="preserve">Application details and context – state name and types of applications to provide an idea on how applications are organized </w:t>
       </w:r>
     </w:p>
     <w:p>
@@ -4995,21 +4957,7 @@
         <w:rPr>
           <w:rStyle w:val="IntenseEmphasis"/>
         </w:rPr>
-        <w:t xml:space="preserve">Grouped components into layers and bounded contexts – an indication of internal/external API gateways and </w:t>
-      </w:r>
-      <w:proofErr w:type="gramStart"/>
-      <w:r>
-        <w:rPr>
-          <w:rStyle w:val="IntenseEmphasis"/>
-        </w:rPr>
-        <w:t>services</w:t>
-      </w:r>
-      <w:proofErr w:type="gramEnd"/>
-      <w:r>
-        <w:rPr>
-          <w:rStyle w:val="IntenseEmphasis"/>
-        </w:rPr>
-        <w:t xml:space="preserve">  </w:t>
+        <w:t xml:space="preserve">Grouped components into layers and bounded contexts – an indication of internal/external API gateways and services  </w:t>
       </w:r>
     </w:p>
     <w:p>
@@ -5033,21 +4981,7 @@
         <w:rPr>
           <w:rStyle w:val="IntenseEmphasis"/>
         </w:rPr>
-        <w:t xml:space="preserve">references links to API catalogues where detailed service data attributes can be obtained to assess </w:t>
-      </w:r>
-      <w:proofErr w:type="gramStart"/>
-      <w:r>
-        <w:rPr>
-          <w:rStyle w:val="IntenseEmphasis"/>
-        </w:rPr>
-        <w:t>gaps</w:t>
-      </w:r>
-      <w:proofErr w:type="gramEnd"/>
-      <w:r>
-        <w:rPr>
-          <w:rStyle w:val="IntenseEmphasis"/>
-        </w:rPr>
-        <w:t xml:space="preserve"> </w:t>
+        <w:t xml:space="preserve">references links to API catalogues where detailed service data attributes can be obtained to assess gaps </w:t>
       </w:r>
       <w:r>
         <w:rPr>
@@ -5089,16 +5023,8 @@
         <w:rPr>
           <w:rStyle w:val="IntenseEmphasis"/>
         </w:rPr>
-        <w:t xml:space="preserve"> </w:t>
-      </w:r>
-      <w:proofErr w:type="gramStart"/>
-      <w:r>
-        <w:rPr>
-          <w:rStyle w:val="IntenseEmphasis"/>
-        </w:rPr>
-        <w:t>actual</w:t>
-      </w:r>
-      <w:proofErr w:type="gramEnd"/>
+        <w:t xml:space="preserve"> actual</w:t>
+      </w:r>
     </w:p>
     <w:p>
       <w:pPr>
@@ -5360,21 +5286,7 @@
         <w:rPr>
           <w:rStyle w:val="IntenseEmphasis"/>
         </w:rPr>
-        <w:t xml:space="preserve"> and description.  Attach as an appendix if </w:t>
-      </w:r>
-      <w:proofErr w:type="gramStart"/>
-      <w:r>
-        <w:rPr>
-          <w:rStyle w:val="IntenseEmphasis"/>
-        </w:rPr>
-        <w:t>needed</w:t>
-      </w:r>
-      <w:proofErr w:type="gramEnd"/>
-      <w:r>
-        <w:rPr>
-          <w:rStyle w:val="IntenseEmphasis"/>
-        </w:rPr>
-        <w:t xml:space="preserve"> </w:t>
+        <w:t xml:space="preserve"> and description.  Attach as an appendix if needed </w:t>
       </w:r>
     </w:p>
     <w:p>
@@ -5435,21 +5347,7 @@
         <w:rPr>
           <w:rStyle w:val="IntenseEmphasis"/>
         </w:rPr>
-        <w:t xml:space="preserve"> normalized table layouts, entity relationship diagrams and other logical design </w:t>
-      </w:r>
-      <w:proofErr w:type="gramStart"/>
-      <w:r>
-        <w:rPr>
-          <w:rStyle w:val="IntenseEmphasis"/>
-        </w:rPr>
-        <w:t>information</w:t>
-      </w:r>
-      <w:proofErr w:type="gramEnd"/>
-      <w:r>
-        <w:rPr>
-          <w:rStyle w:val="IntenseEmphasis"/>
-        </w:rPr>
-        <w:t xml:space="preserve"> </w:t>
+        <w:t xml:space="preserve"> normalized table layouts, entity relationship diagrams and other logical design information </w:t>
       </w:r>
     </w:p>
     <w:p>
@@ -5545,21 +5443,7 @@
         <w:rPr>
           <w:rStyle w:val="IntenseEmphasis"/>
         </w:rPr>
-        <w:t xml:space="preserve">Estimate the database file size or volume of data within the </w:t>
-      </w:r>
-      <w:proofErr w:type="gramStart"/>
-      <w:r>
-        <w:rPr>
-          <w:rStyle w:val="IntenseEmphasis"/>
-        </w:rPr>
-        <w:t>file</w:t>
-      </w:r>
-      <w:proofErr w:type="gramEnd"/>
-      <w:r>
-        <w:rPr>
-          <w:rStyle w:val="IntenseEmphasis"/>
-        </w:rPr>
-        <w:t xml:space="preserve"> </w:t>
+        <w:t xml:space="preserve">Estimate the database file size or volume of data within the file </w:t>
       </w:r>
     </w:p>
     <w:p>
@@ -5595,21 +5479,7 @@
         <w:rPr>
           <w:rStyle w:val="IntenseEmphasis"/>
         </w:rPr>
-        <w:t xml:space="preserve">Estimates on the number of transactions the database may have to </w:t>
-      </w:r>
-      <w:proofErr w:type="gramStart"/>
-      <w:r>
-        <w:rPr>
-          <w:rStyle w:val="IntenseEmphasis"/>
-        </w:rPr>
-        <w:t>process</w:t>
-      </w:r>
-      <w:proofErr w:type="gramEnd"/>
-      <w:r>
-        <w:rPr>
-          <w:rStyle w:val="IntenseEmphasis"/>
-        </w:rPr>
-        <w:t xml:space="preserve">  </w:t>
+        <w:t xml:space="preserve">Estimates on the number of transactions the database may have to process  </w:t>
       </w:r>
     </w:p>
     <w:p>
@@ -5715,21 +5585,7 @@
         <w:rPr>
           <w:rStyle w:val="IntenseEmphasis"/>
         </w:rPr>
-        <w:t xml:space="preserve">Identify records structures, record keys, indexes, and reference data elements within the </w:t>
-      </w:r>
-      <w:proofErr w:type="gramStart"/>
-      <w:r>
-        <w:rPr>
-          <w:rStyle w:val="IntenseEmphasis"/>
-        </w:rPr>
-        <w:t>records</w:t>
-      </w:r>
-      <w:proofErr w:type="gramEnd"/>
-      <w:r>
-        <w:rPr>
-          <w:rStyle w:val="IntenseEmphasis"/>
-        </w:rPr>
-        <w:t xml:space="preserve"> </w:t>
+        <w:t xml:space="preserve">Identify records structures, record keys, indexes, and reference data elements within the records </w:t>
       </w:r>
     </w:p>
     <w:p>
@@ -5747,21 +5603,7 @@
         <w:rPr>
           <w:rStyle w:val="IntenseEmphasis"/>
         </w:rPr>
-        <w:t xml:space="preserve">Define record length and blocking </w:t>
-      </w:r>
-      <w:proofErr w:type="gramStart"/>
-      <w:r>
-        <w:rPr>
-          <w:rStyle w:val="IntenseEmphasis"/>
-        </w:rPr>
-        <w:t>factors</w:t>
-      </w:r>
-      <w:proofErr w:type="gramEnd"/>
-      <w:r>
-        <w:rPr>
-          <w:rStyle w:val="IntenseEmphasis"/>
-        </w:rPr>
-        <w:t xml:space="preserve"> </w:t>
+        <w:t xml:space="preserve">Define record length and blocking factors </w:t>
       </w:r>
     </w:p>
     <w:p>
@@ -5798,21 +5640,7 @@
         <w:rPr>
           <w:rStyle w:val="IntenseEmphasis"/>
         </w:rPr>
-        <w:t xml:space="preserve">Estimate the file size or volume of data within the </w:t>
-      </w:r>
-      <w:proofErr w:type="gramStart"/>
-      <w:r>
-        <w:rPr>
-          <w:rStyle w:val="IntenseEmphasis"/>
-        </w:rPr>
-        <w:t>file</w:t>
-      </w:r>
-      <w:proofErr w:type="gramEnd"/>
-      <w:r>
-        <w:rPr>
-          <w:rStyle w:val="IntenseEmphasis"/>
-        </w:rPr>
-        <w:t xml:space="preserve"> </w:t>
+        <w:t xml:space="preserve">Estimate the file size or volume of data within the file </w:t>
       </w:r>
     </w:p>
     <w:p>
@@ -6230,16 +6058,8 @@
         <w:rPr>
           <w:rStyle w:val="IntenseEmphasis"/>
         </w:rPr>
-        <w:t xml:space="preserve">Provide a processing narrative for each module.  Explain the process by which each module interacts with other parts of the system, including other modules.  Describe the data elements and data structures which provides input to each module, how the module transforms the data, and the data elements which are </w:t>
-      </w:r>
-      <w:proofErr w:type="gramStart"/>
-      <w:r>
-        <w:rPr>
-          <w:rStyle w:val="IntenseEmphasis"/>
-        </w:rPr>
-        <w:t>output</w:t>
-      </w:r>
-      <w:proofErr w:type="gramEnd"/>
+        <w:t>Provide a processing narrative for each module.  Explain the process by which each module interacts with other parts of the system, including other modules.  Describe the data elements and data structures which provides input to each module, how the module transforms the data, and the data elements which are output</w:t>
+      </w:r>
     </w:p>
     <w:p>
       <w:pPr>
@@ -6302,16 +6122,8 @@
         <w:rPr>
           <w:rStyle w:val="IntenseEmphasis"/>
         </w:rPr>
-        <w:t xml:space="preserve">Provide a processing narrative for each module.  Explain the process by which each module interacts with other parts of the system, including other modules.  Describe the data elements and data structures which provides input to each module, how the module transforms the data, and the data elements which are </w:t>
-      </w:r>
-      <w:proofErr w:type="gramStart"/>
-      <w:r>
-        <w:rPr>
-          <w:rStyle w:val="IntenseEmphasis"/>
-        </w:rPr>
-        <w:t>output</w:t>
-      </w:r>
-      <w:proofErr w:type="gramEnd"/>
+        <w:t>Provide a processing narrative for each module.  Explain the process by which each module interacts with other parts of the system, including other modules.  Describe the data elements and data structures which provides input to each module, how the module transforms the data, and the data elements which are output</w:t>
+      </w:r>
     </w:p>
     <w:p>
       <w:pPr>
@@ -6390,21 +6202,7 @@
         <w:rPr>
           <w:rStyle w:val="IntenseEmphasis"/>
         </w:rPr>
-        <w:t xml:space="preserve">m and subsystem </w:t>
-      </w:r>
-      <w:proofErr w:type="gramStart"/>
-      <w:r>
-        <w:rPr>
-          <w:rStyle w:val="IntenseEmphasis"/>
-        </w:rPr>
-        <w:t>modules</w:t>
-      </w:r>
-      <w:proofErr w:type="gramEnd"/>
-      <w:r>
-        <w:rPr>
-          <w:rStyle w:val="IntenseEmphasis"/>
-        </w:rPr>
-        <w:t xml:space="preserve"> </w:t>
+        <w:t xml:space="preserve">m and subsystem modules </w:t>
       </w:r>
     </w:p>
     <w:p>
@@ -6536,21 +6334,7 @@
         <w:rPr>
           <w:rStyle w:val="IntenseEmphasis"/>
         </w:rPr>
-        <w:t xml:space="preserve">Identify conventions and standards for designing the user </w:t>
-      </w:r>
-      <w:proofErr w:type="gramStart"/>
-      <w:r>
-        <w:rPr>
-          <w:rStyle w:val="IntenseEmphasis"/>
-        </w:rPr>
-        <w:t>interface</w:t>
-      </w:r>
-      <w:proofErr w:type="gramEnd"/>
-      <w:r>
-        <w:rPr>
-          <w:rStyle w:val="IntenseEmphasis"/>
-        </w:rPr>
-        <w:t xml:space="preserve"> </w:t>
+        <w:t xml:space="preserve">Identify conventions and standards for designing the user interface </w:t>
       </w:r>
     </w:p>
     <w:p>
@@ -6621,16 +6405,8 @@
         <w:rPr>
           <w:rStyle w:val="IntenseEmphasis"/>
         </w:rPr>
-        <w:t xml:space="preserve">Form(s) if the input data is keyed or scanned for data </w:t>
-      </w:r>
-      <w:proofErr w:type="gramStart"/>
-      <w:r>
-        <w:rPr>
-          <w:rStyle w:val="IntenseEmphasis"/>
-        </w:rPr>
-        <w:t>entry</w:t>
-      </w:r>
-      <w:proofErr w:type="gramEnd"/>
+        <w:t>Form(s) if the input data is keyed or scanned for data entry</w:t>
+      </w:r>
     </w:p>
     <w:p>
       <w:pPr>
@@ -6775,21 +6551,7 @@
         <w:rPr>
           <w:rStyle w:val="IntenseEmphasis"/>
         </w:rPr>
-        <w:t xml:space="preserve">dic </w:t>
-      </w:r>
-      <w:proofErr w:type="gramStart"/>
-      <w:r>
-        <w:rPr>
-          <w:rStyle w:val="IntenseEmphasis"/>
-        </w:rPr>
-        <w:t>reports</w:t>
-      </w:r>
-      <w:proofErr w:type="gramEnd"/>
-      <w:r>
-        <w:rPr>
-          <w:rStyle w:val="IntenseEmphasis"/>
-        </w:rPr>
-        <w:t xml:space="preserve"> </w:t>
+        <w:t xml:space="preserve">dic reports </w:t>
       </w:r>
     </w:p>
     <w:p>
@@ -6877,21 +6639,7 @@
         <w:rPr>
           <w:rStyle w:val="IntenseEmphasis"/>
         </w:rPr>
-        <w:t xml:space="preserve">navigation hierarchy that shows how a user moves through the user </w:t>
-      </w:r>
-      <w:proofErr w:type="gramStart"/>
-      <w:r>
-        <w:rPr>
-          <w:rStyle w:val="IntenseEmphasis"/>
-        </w:rPr>
-        <w:t>interface</w:t>
-      </w:r>
-      <w:proofErr w:type="gramEnd"/>
-      <w:r>
-        <w:rPr>
-          <w:rStyle w:val="IntenseEmphasis"/>
-        </w:rPr>
-        <w:t xml:space="preserve"> </w:t>
+        <w:t xml:space="preserve">navigation hierarchy that shows how a user moves through the user interface </w:t>
       </w:r>
     </w:p>
     <w:p>
@@ -7177,25 +6925,7 @@
           <w:b/>
           <w:bCs/>
         </w:rPr>
-        <w:t xml:space="preserve">go live </w:t>
-      </w:r>
-      <w:proofErr w:type="gramStart"/>
-      <w:r>
-        <w:rPr>
-          <w:rStyle w:val="IntenseEmphasis"/>
-          <w:b/>
-          <w:bCs/>
-        </w:rPr>
-        <w:t>support</w:t>
-      </w:r>
-      <w:proofErr w:type="gramEnd"/>
-      <w:r>
-        <w:rPr>
-          <w:rStyle w:val="IntenseEmphasis"/>
-          <w:b/>
-          <w:bCs/>
-        </w:rPr>
-        <w:t xml:space="preserve"> </w:t>
+        <w:t xml:space="preserve">go live support </w:t>
       </w:r>
     </w:p>
     <w:tbl>
@@ -7867,7 +7597,7 @@
 </file>
 
 <file path=word/endnotes.xml><?xml version="1.0" encoding="utf-8"?>
-<w:endnotes xmlns:wpc="http://schemas.microsoft.com/office/word/2010/wordprocessingCanvas" xmlns:cx="http://schemas.microsoft.com/office/drawing/2014/chartex" xmlns:cx1="http://schemas.microsoft.com/office/drawing/2015/9/8/chartex" xmlns:cx2="http://schemas.microsoft.com/office/drawing/2015/10/21/chartex" xmlns:cx3="http://schemas.microsoft.com/office/drawing/2016/5/9/chartex" xmlns:cx4="http://schemas.microsoft.com/office/drawing/2016/5/10/chartex" xmlns:cx5="http://schemas.microsoft.com/office/drawing/2016/5/11/chartex" xmlns:cx6="http://schemas.microsoft.com/office/drawing/2016/5/12/chartex" xmlns:cx7="http://schemas.microsoft.com/office/drawing/2016/5/13/chartex" xmlns:cx8="http://schemas.microsoft.com/office/drawing/2016/5/14/chartex" xmlns:mc="http://schemas.openxmlformats.org/markup-compatibility/2006" xmlns:aink="http://schemas.microsoft.com/office/drawing/2016/ink" xmlns:am3d="http://schemas.microsoft.com/office/drawing/2017/model3d" xmlns:o="urn:schemas-microsoft-com:office:office" xmlns:oel="http://schemas.microsoft.com/office/2019/extlst" xmlns:r="http://schemas.openxmlformats.org/officeDocument/2006/relationships" xmlns:m="http://schemas.openxmlformats.org/officeDocument/2006/math" xmlns:v="urn:schemas-microsoft-com:vml" xmlns:wp14="http://schemas.microsoft.com/office/word/2010/wordprocessingDrawing" xmlns:wp="http://schemas.openxmlformats.org/drawingml/2006/wordprocessingDrawing" xmlns:w10="urn:schemas-microsoft-com:office:word" xmlns:w="http://schemas.openxmlformats.org/wordprocessingml/2006/main" xmlns:w14="http://schemas.microsoft.com/office/word/2010/wordml" xmlns:w15="http://schemas.microsoft.com/office/word/2012/wordml" xmlns:w16cex="http://schemas.microsoft.com/office/word/2018/wordml/cex" xmlns:w16cid="http://schemas.microsoft.com/office/word/2016/wordml/cid" xmlns:w16="http://schemas.microsoft.com/office/word/2018/wordml" xmlns:w16du="http://schemas.microsoft.com/office/word/2023/wordml/word16du" xmlns:w16sdtdh="http://schemas.microsoft.com/office/word/2020/wordml/sdtdatahash" xmlns:w16se="http://schemas.microsoft.com/office/word/2015/wordml/symex" xmlns:wpg="http://schemas.microsoft.com/office/word/2010/wordprocessingGroup" xmlns:wpi="http://schemas.microsoft.com/office/word/2010/wordprocessingInk" xmlns:wne="http://schemas.microsoft.com/office/word/2006/wordml" xmlns:wps="http://schemas.microsoft.com/office/word/2010/wordprocessingShape" mc:Ignorable="w14 w15 w16se w16cid w16 w16cex w16sdtdh wp14">
+<w:endnotes xmlns:wpc="http://schemas.microsoft.com/office/word/2010/wordprocessingCanvas" xmlns:cx="http://schemas.microsoft.com/office/drawing/2014/chartex" xmlns:cx1="http://schemas.microsoft.com/office/drawing/2015/9/8/chartex" xmlns:cx2="http://schemas.microsoft.com/office/drawing/2015/10/21/chartex" xmlns:cx3="http://schemas.microsoft.com/office/drawing/2016/5/9/chartex" xmlns:cx4="http://schemas.microsoft.com/office/drawing/2016/5/10/chartex" xmlns:cx5="http://schemas.microsoft.com/office/drawing/2016/5/11/chartex" xmlns:cx6="http://schemas.microsoft.com/office/drawing/2016/5/12/chartex" xmlns:cx7="http://schemas.microsoft.com/office/drawing/2016/5/13/chartex" xmlns:cx8="http://schemas.microsoft.com/office/drawing/2016/5/14/chartex" xmlns:mc="http://schemas.openxmlformats.org/markup-compatibility/2006" xmlns:aink="http://schemas.microsoft.com/office/drawing/2016/ink" xmlns:am3d="http://schemas.microsoft.com/office/drawing/2017/model3d" xmlns:o="urn:schemas-microsoft-com:office:office" xmlns:oel="http://schemas.microsoft.com/office/2019/extlst" xmlns:r="http://schemas.openxmlformats.org/officeDocument/2006/relationships" xmlns:m="http://schemas.openxmlformats.org/officeDocument/2006/math" xmlns:v="urn:schemas-microsoft-com:vml" xmlns:wp14="http://schemas.microsoft.com/office/word/2010/wordprocessingDrawing" xmlns:wp="http://schemas.openxmlformats.org/drawingml/2006/wordprocessingDrawing" xmlns:w10="urn:schemas-microsoft-com:office:word" xmlns:w="http://schemas.openxmlformats.org/wordprocessingml/2006/main" xmlns:w14="http://schemas.microsoft.com/office/word/2010/wordml" xmlns:w15="http://schemas.microsoft.com/office/word/2012/wordml" xmlns:w16cex="http://schemas.microsoft.com/office/word/2018/wordml/cex" xmlns:w16cid="http://schemas.microsoft.com/office/word/2016/wordml/cid" xmlns:w16="http://schemas.microsoft.com/office/word/2018/wordml" xmlns:w16sdtdh="http://schemas.microsoft.com/office/word/2020/wordml/sdtdatahash" xmlns:w16se="http://schemas.microsoft.com/office/word/2015/wordml/symex" xmlns:wpg="http://schemas.microsoft.com/office/word/2010/wordprocessingGroup" xmlns:wpi="http://schemas.microsoft.com/office/word/2010/wordprocessingInk" xmlns:wne="http://schemas.microsoft.com/office/word/2006/wordml" xmlns:wps="http://schemas.microsoft.com/office/word/2010/wordprocessingShape" mc:Ignorable="w14 w15 w16se w16cid w16 w16cex w16sdtdh wp14">
   <w:endnote w:type="separator" w:id="-1">
     <w:p>
       <w:r>
@@ -7893,7 +7623,7 @@
 </file>
 
 <file path=word/footer1.xml><?xml version="1.0" encoding="utf-8"?>
-<w:ftr xmlns:wpc="http://schemas.microsoft.com/office/word/2010/wordprocessingCanvas" xmlns:cx="http://schemas.microsoft.com/office/drawing/2014/chartex" xmlns:cx1="http://schemas.microsoft.com/office/drawing/2015/9/8/chartex" xmlns:cx2="http://schemas.microsoft.com/office/drawing/2015/10/21/chartex" xmlns:cx3="http://schemas.microsoft.com/office/drawing/2016/5/9/chartex" xmlns:cx4="http://schemas.microsoft.com/office/drawing/2016/5/10/chartex" xmlns:cx5="http://schemas.microsoft.com/office/drawing/2016/5/11/chartex" xmlns:cx6="http://schemas.microsoft.com/office/drawing/2016/5/12/chartex" xmlns:cx7="http://schemas.microsoft.com/office/drawing/2016/5/13/chartex" xmlns:cx8="http://schemas.microsoft.com/office/drawing/2016/5/14/chartex" xmlns:mc="http://schemas.openxmlformats.org/markup-compatibility/2006" xmlns:aink="http://schemas.microsoft.com/office/drawing/2016/ink" xmlns:am3d="http://schemas.microsoft.com/office/drawing/2017/model3d" xmlns:o="urn:schemas-microsoft-com:office:office" xmlns:oel="http://schemas.microsoft.com/office/2019/extlst" xmlns:r="http://schemas.openxmlformats.org/officeDocument/2006/relationships" xmlns:m="http://schemas.openxmlformats.org/officeDocument/2006/math" xmlns:v="urn:schemas-microsoft-com:vml" xmlns:wp14="http://schemas.microsoft.com/office/word/2010/wordprocessingDrawing" xmlns:wp="http://schemas.openxmlformats.org/drawingml/2006/wordprocessingDrawing" xmlns:w10="urn:schemas-microsoft-com:office:word" xmlns:w="http://schemas.openxmlformats.org/wordprocessingml/2006/main" xmlns:w14="http://schemas.microsoft.com/office/word/2010/wordml" xmlns:w15="http://schemas.microsoft.com/office/word/2012/wordml" xmlns:w16cex="http://schemas.microsoft.com/office/word/2018/wordml/cex" xmlns:w16cid="http://schemas.microsoft.com/office/word/2016/wordml/cid" xmlns:w16="http://schemas.microsoft.com/office/word/2018/wordml" xmlns:w16du="http://schemas.microsoft.com/office/word/2023/wordml/word16du" xmlns:w16sdtdh="http://schemas.microsoft.com/office/word/2020/wordml/sdtdatahash" xmlns:w16se="http://schemas.microsoft.com/office/word/2015/wordml/symex" xmlns:wpg="http://schemas.microsoft.com/office/word/2010/wordprocessingGroup" xmlns:wpi="http://schemas.microsoft.com/office/word/2010/wordprocessingInk" xmlns:wne="http://schemas.microsoft.com/office/word/2006/wordml" xmlns:wps="http://schemas.microsoft.com/office/word/2010/wordprocessingShape" mc:Ignorable="w14 w15 w16se w16cid w16 w16cex w16sdtdh wp14">
+<w:ftr xmlns:wpc="http://schemas.microsoft.com/office/word/2010/wordprocessingCanvas" xmlns:cx="http://schemas.microsoft.com/office/drawing/2014/chartex" xmlns:cx1="http://schemas.microsoft.com/office/drawing/2015/9/8/chartex" xmlns:cx2="http://schemas.microsoft.com/office/drawing/2015/10/21/chartex" xmlns:cx3="http://schemas.microsoft.com/office/drawing/2016/5/9/chartex" xmlns:cx4="http://schemas.microsoft.com/office/drawing/2016/5/10/chartex" xmlns:cx5="http://schemas.microsoft.com/office/drawing/2016/5/11/chartex" xmlns:cx6="http://schemas.microsoft.com/office/drawing/2016/5/12/chartex" xmlns:cx7="http://schemas.microsoft.com/office/drawing/2016/5/13/chartex" xmlns:cx8="http://schemas.microsoft.com/office/drawing/2016/5/14/chartex" xmlns:mc="http://schemas.openxmlformats.org/markup-compatibility/2006" xmlns:aink="http://schemas.microsoft.com/office/drawing/2016/ink" xmlns:am3d="http://schemas.microsoft.com/office/drawing/2017/model3d" xmlns:o="urn:schemas-microsoft-com:office:office" xmlns:oel="http://schemas.microsoft.com/office/2019/extlst" xmlns:r="http://schemas.openxmlformats.org/officeDocument/2006/relationships" xmlns:m="http://schemas.openxmlformats.org/officeDocument/2006/math" xmlns:v="urn:schemas-microsoft-com:vml" xmlns:wp14="http://schemas.microsoft.com/office/word/2010/wordprocessingDrawing" xmlns:wp="http://schemas.openxmlformats.org/drawingml/2006/wordprocessingDrawing" xmlns:w10="urn:schemas-microsoft-com:office:word" xmlns:w="http://schemas.openxmlformats.org/wordprocessingml/2006/main" xmlns:w14="http://schemas.microsoft.com/office/word/2010/wordml" xmlns:w15="http://schemas.microsoft.com/office/word/2012/wordml" xmlns:w16cex="http://schemas.microsoft.com/office/word/2018/wordml/cex" xmlns:w16cid="http://schemas.microsoft.com/office/word/2016/wordml/cid" xmlns:w16="http://schemas.microsoft.com/office/word/2018/wordml" xmlns:w16sdtdh="http://schemas.microsoft.com/office/word/2020/wordml/sdtdatahash" xmlns:w16se="http://schemas.microsoft.com/office/word/2015/wordml/symex" xmlns:wpg="http://schemas.microsoft.com/office/word/2010/wordprocessingGroup" xmlns:wpi="http://schemas.microsoft.com/office/word/2010/wordprocessingInk" xmlns:wne="http://schemas.microsoft.com/office/word/2006/wordml" xmlns:wps="http://schemas.microsoft.com/office/word/2010/wordprocessingShape" mc:Ignorable="w14 w15 w16se w16cid w16 w16cex w16sdtdh wp14">
   <w:p>
     <w:pPr>
       <w:pStyle w:val="Footer"/>
@@ -8036,7 +7766,7 @@
         <w:sz w:val="18"/>
         <w:szCs w:val="18"/>
       </w:rPr>
-      <w:t>July 14, 2023</w:t>
+      <w:t>October 24, 2023</w:t>
     </w:r>
     <w:r>
       <w:rPr>
@@ -8051,7 +7781,7 @@
 </file>
 
 <file path=word/footer2.xml><?xml version="1.0" encoding="utf-8"?>
-<w:ftr xmlns:wpc="http://schemas.microsoft.com/office/word/2010/wordprocessingCanvas" xmlns:cx="http://schemas.microsoft.com/office/drawing/2014/chartex" xmlns:cx1="http://schemas.microsoft.com/office/drawing/2015/9/8/chartex" xmlns:cx2="http://schemas.microsoft.com/office/drawing/2015/10/21/chartex" xmlns:cx3="http://schemas.microsoft.com/office/drawing/2016/5/9/chartex" xmlns:cx4="http://schemas.microsoft.com/office/drawing/2016/5/10/chartex" xmlns:cx5="http://schemas.microsoft.com/office/drawing/2016/5/11/chartex" xmlns:cx6="http://schemas.microsoft.com/office/drawing/2016/5/12/chartex" xmlns:cx7="http://schemas.microsoft.com/office/drawing/2016/5/13/chartex" xmlns:cx8="http://schemas.microsoft.com/office/drawing/2016/5/14/chartex" xmlns:mc="http://schemas.openxmlformats.org/markup-compatibility/2006" xmlns:aink="http://schemas.microsoft.com/office/drawing/2016/ink" xmlns:am3d="http://schemas.microsoft.com/office/drawing/2017/model3d" xmlns:o="urn:schemas-microsoft-com:office:office" xmlns:oel="http://schemas.microsoft.com/office/2019/extlst" xmlns:r="http://schemas.openxmlformats.org/officeDocument/2006/relationships" xmlns:m="http://schemas.openxmlformats.org/officeDocument/2006/math" xmlns:v="urn:schemas-microsoft-com:vml" xmlns:wp14="http://schemas.microsoft.com/office/word/2010/wordprocessingDrawing" xmlns:wp="http://schemas.openxmlformats.org/drawingml/2006/wordprocessingDrawing" xmlns:w10="urn:schemas-microsoft-com:office:word" xmlns:w="http://schemas.openxmlformats.org/wordprocessingml/2006/main" xmlns:w14="http://schemas.microsoft.com/office/word/2010/wordml" xmlns:w15="http://schemas.microsoft.com/office/word/2012/wordml" xmlns:w16cex="http://schemas.microsoft.com/office/word/2018/wordml/cex" xmlns:w16cid="http://schemas.microsoft.com/office/word/2016/wordml/cid" xmlns:w16="http://schemas.microsoft.com/office/word/2018/wordml" xmlns:w16du="http://schemas.microsoft.com/office/word/2023/wordml/word16du" xmlns:w16sdtdh="http://schemas.microsoft.com/office/word/2020/wordml/sdtdatahash" xmlns:w16se="http://schemas.microsoft.com/office/word/2015/wordml/symex" xmlns:wpg="http://schemas.microsoft.com/office/word/2010/wordprocessingGroup" xmlns:wpi="http://schemas.microsoft.com/office/word/2010/wordprocessingInk" xmlns:wne="http://schemas.microsoft.com/office/word/2006/wordml" xmlns:wps="http://schemas.microsoft.com/office/word/2010/wordprocessingShape" mc:Ignorable="w14 w15 w16se w16cid w16 w16cex w16sdtdh wp14">
+<w:ftr xmlns:wpc="http://schemas.microsoft.com/office/word/2010/wordprocessingCanvas" xmlns:cx="http://schemas.microsoft.com/office/drawing/2014/chartex" xmlns:cx1="http://schemas.microsoft.com/office/drawing/2015/9/8/chartex" xmlns:cx2="http://schemas.microsoft.com/office/drawing/2015/10/21/chartex" xmlns:cx3="http://schemas.microsoft.com/office/drawing/2016/5/9/chartex" xmlns:cx4="http://schemas.microsoft.com/office/drawing/2016/5/10/chartex" xmlns:cx5="http://schemas.microsoft.com/office/drawing/2016/5/11/chartex" xmlns:cx6="http://schemas.microsoft.com/office/drawing/2016/5/12/chartex" xmlns:cx7="http://schemas.microsoft.com/office/drawing/2016/5/13/chartex" xmlns:cx8="http://schemas.microsoft.com/office/drawing/2016/5/14/chartex" xmlns:mc="http://schemas.openxmlformats.org/markup-compatibility/2006" xmlns:aink="http://schemas.microsoft.com/office/drawing/2016/ink" xmlns:am3d="http://schemas.microsoft.com/office/drawing/2017/model3d" xmlns:o="urn:schemas-microsoft-com:office:office" xmlns:oel="http://schemas.microsoft.com/office/2019/extlst" xmlns:r="http://schemas.openxmlformats.org/officeDocument/2006/relationships" xmlns:m="http://schemas.openxmlformats.org/officeDocument/2006/math" xmlns:v="urn:schemas-microsoft-com:vml" xmlns:wp14="http://schemas.microsoft.com/office/word/2010/wordprocessingDrawing" xmlns:wp="http://schemas.openxmlformats.org/drawingml/2006/wordprocessingDrawing" xmlns:w10="urn:schemas-microsoft-com:office:word" xmlns:w="http://schemas.openxmlformats.org/wordprocessingml/2006/main" xmlns:w14="http://schemas.microsoft.com/office/word/2010/wordml" xmlns:w15="http://schemas.microsoft.com/office/word/2012/wordml" xmlns:w16cex="http://schemas.microsoft.com/office/word/2018/wordml/cex" xmlns:w16cid="http://schemas.microsoft.com/office/word/2016/wordml/cid" xmlns:w16="http://schemas.microsoft.com/office/word/2018/wordml" xmlns:w16sdtdh="http://schemas.microsoft.com/office/word/2020/wordml/sdtdatahash" xmlns:w16se="http://schemas.microsoft.com/office/word/2015/wordml/symex" xmlns:wpg="http://schemas.microsoft.com/office/word/2010/wordprocessingGroup" xmlns:wpi="http://schemas.microsoft.com/office/word/2010/wordprocessingInk" xmlns:wne="http://schemas.microsoft.com/office/word/2006/wordml" xmlns:wps="http://schemas.microsoft.com/office/word/2010/wordprocessingShape" mc:Ignorable="w14 w15 w16se w16cid w16 w16cex w16sdtdh wp14">
   <w:p>
     <w:pPr>
       <w:pBdr>
@@ -8105,7 +7835,7 @@
 </file>
 
 <file path=word/footnotes.xml><?xml version="1.0" encoding="utf-8"?>
-<w:footnotes xmlns:wpc="http://schemas.microsoft.com/office/word/2010/wordprocessingCanvas" xmlns:cx="http://schemas.microsoft.com/office/drawing/2014/chartex" xmlns:cx1="http://schemas.microsoft.com/office/drawing/2015/9/8/chartex" xmlns:cx2="http://schemas.microsoft.com/office/drawing/2015/10/21/chartex" xmlns:cx3="http://schemas.microsoft.com/office/drawing/2016/5/9/chartex" xmlns:cx4="http://schemas.microsoft.com/office/drawing/2016/5/10/chartex" xmlns:cx5="http://schemas.microsoft.com/office/drawing/2016/5/11/chartex" xmlns:cx6="http://schemas.microsoft.com/office/drawing/2016/5/12/chartex" xmlns:cx7="http://schemas.microsoft.com/office/drawing/2016/5/13/chartex" xmlns:cx8="http://schemas.microsoft.com/office/drawing/2016/5/14/chartex" xmlns:mc="http://schemas.openxmlformats.org/markup-compatibility/2006" xmlns:aink="http://schemas.microsoft.com/office/drawing/2016/ink" xmlns:am3d="http://schemas.microsoft.com/office/drawing/2017/model3d" xmlns:o="urn:schemas-microsoft-com:office:office" xmlns:oel="http://schemas.microsoft.com/office/2019/extlst" xmlns:r="http://schemas.openxmlformats.org/officeDocument/2006/relationships" xmlns:m="http://schemas.openxmlformats.org/officeDocument/2006/math" xmlns:v="urn:schemas-microsoft-com:vml" xmlns:wp14="http://schemas.microsoft.com/office/word/2010/wordprocessingDrawing" xmlns:wp="http://schemas.openxmlformats.org/drawingml/2006/wordprocessingDrawing" xmlns:w10="urn:schemas-microsoft-com:office:word" xmlns:w="http://schemas.openxmlformats.org/wordprocessingml/2006/main" xmlns:w14="http://schemas.microsoft.com/office/word/2010/wordml" xmlns:w15="http://schemas.microsoft.com/office/word/2012/wordml" xmlns:w16cex="http://schemas.microsoft.com/office/word/2018/wordml/cex" xmlns:w16cid="http://schemas.microsoft.com/office/word/2016/wordml/cid" xmlns:w16="http://schemas.microsoft.com/office/word/2018/wordml" xmlns:w16du="http://schemas.microsoft.com/office/word/2023/wordml/word16du" xmlns:w16sdtdh="http://schemas.microsoft.com/office/word/2020/wordml/sdtdatahash" xmlns:w16se="http://schemas.microsoft.com/office/word/2015/wordml/symex" xmlns:wpg="http://schemas.microsoft.com/office/word/2010/wordprocessingGroup" xmlns:wpi="http://schemas.microsoft.com/office/word/2010/wordprocessingInk" xmlns:wne="http://schemas.microsoft.com/office/word/2006/wordml" xmlns:wps="http://schemas.microsoft.com/office/word/2010/wordprocessingShape" mc:Ignorable="w14 w15 w16se w16cid w16 w16cex w16sdtdh wp14">
+<w:footnotes xmlns:wpc="http://schemas.microsoft.com/office/word/2010/wordprocessingCanvas" xmlns:cx="http://schemas.microsoft.com/office/drawing/2014/chartex" xmlns:cx1="http://schemas.microsoft.com/office/drawing/2015/9/8/chartex" xmlns:cx2="http://schemas.microsoft.com/office/drawing/2015/10/21/chartex" xmlns:cx3="http://schemas.microsoft.com/office/drawing/2016/5/9/chartex" xmlns:cx4="http://schemas.microsoft.com/office/drawing/2016/5/10/chartex" xmlns:cx5="http://schemas.microsoft.com/office/drawing/2016/5/11/chartex" xmlns:cx6="http://schemas.microsoft.com/office/drawing/2016/5/12/chartex" xmlns:cx7="http://schemas.microsoft.com/office/drawing/2016/5/13/chartex" xmlns:cx8="http://schemas.microsoft.com/office/drawing/2016/5/14/chartex" xmlns:mc="http://schemas.openxmlformats.org/markup-compatibility/2006" xmlns:aink="http://schemas.microsoft.com/office/drawing/2016/ink" xmlns:am3d="http://schemas.microsoft.com/office/drawing/2017/model3d" xmlns:o="urn:schemas-microsoft-com:office:office" xmlns:oel="http://schemas.microsoft.com/office/2019/extlst" xmlns:r="http://schemas.openxmlformats.org/officeDocument/2006/relationships" xmlns:m="http://schemas.openxmlformats.org/officeDocument/2006/math" xmlns:v="urn:schemas-microsoft-com:vml" xmlns:wp14="http://schemas.microsoft.com/office/word/2010/wordprocessingDrawing" xmlns:wp="http://schemas.openxmlformats.org/drawingml/2006/wordprocessingDrawing" xmlns:w10="urn:schemas-microsoft-com:office:word" xmlns:w="http://schemas.openxmlformats.org/wordprocessingml/2006/main" xmlns:w14="http://schemas.microsoft.com/office/word/2010/wordml" xmlns:w15="http://schemas.microsoft.com/office/word/2012/wordml" xmlns:w16cex="http://schemas.microsoft.com/office/word/2018/wordml/cex" xmlns:w16cid="http://schemas.microsoft.com/office/word/2016/wordml/cid" xmlns:w16="http://schemas.microsoft.com/office/word/2018/wordml" xmlns:w16sdtdh="http://schemas.microsoft.com/office/word/2020/wordml/sdtdatahash" xmlns:w16se="http://schemas.microsoft.com/office/word/2015/wordml/symex" xmlns:wpg="http://schemas.microsoft.com/office/word/2010/wordprocessingGroup" xmlns:wpi="http://schemas.microsoft.com/office/word/2010/wordprocessingInk" xmlns:wne="http://schemas.microsoft.com/office/word/2006/wordml" xmlns:wps="http://schemas.microsoft.com/office/word/2010/wordprocessingShape" mc:Ignorable="w14 w15 w16se w16cid w16 w16cex w16sdtdh wp14">
   <w:footnote w:type="separator" w:id="-1">
     <w:p>
       <w:r>
@@ -8131,7 +7861,7 @@
 </file>
 
 <file path=word/header1.xml><?xml version="1.0" encoding="utf-8"?>
-<w:hdr xmlns:wpc="http://schemas.microsoft.com/office/word/2010/wordprocessingCanvas" xmlns:cx="http://schemas.microsoft.com/office/drawing/2014/chartex" xmlns:cx1="http://schemas.microsoft.com/office/drawing/2015/9/8/chartex" xmlns:cx2="http://schemas.microsoft.com/office/drawing/2015/10/21/chartex" xmlns:cx3="http://schemas.microsoft.com/office/drawing/2016/5/9/chartex" xmlns:cx4="http://schemas.microsoft.com/office/drawing/2016/5/10/chartex" xmlns:cx5="http://schemas.microsoft.com/office/drawing/2016/5/11/chartex" xmlns:cx6="http://schemas.microsoft.com/office/drawing/2016/5/12/chartex" xmlns:cx7="http://schemas.microsoft.com/office/drawing/2016/5/13/chartex" xmlns:cx8="http://schemas.microsoft.com/office/drawing/2016/5/14/chartex" xmlns:mc="http://schemas.openxmlformats.org/markup-compatibility/2006" xmlns:aink="http://schemas.microsoft.com/office/drawing/2016/ink" xmlns:am3d="http://schemas.microsoft.com/office/drawing/2017/model3d" xmlns:o="urn:schemas-microsoft-com:office:office" xmlns:oel="http://schemas.microsoft.com/office/2019/extlst" xmlns:r="http://schemas.openxmlformats.org/officeDocument/2006/relationships" xmlns:m="http://schemas.openxmlformats.org/officeDocument/2006/math" xmlns:v="urn:schemas-microsoft-com:vml" xmlns:wp14="http://schemas.microsoft.com/office/word/2010/wordprocessingDrawing" xmlns:wp="http://schemas.openxmlformats.org/drawingml/2006/wordprocessingDrawing" xmlns:w10="urn:schemas-microsoft-com:office:word" xmlns:w="http://schemas.openxmlformats.org/wordprocessingml/2006/main" xmlns:w14="http://schemas.microsoft.com/office/word/2010/wordml" xmlns:w15="http://schemas.microsoft.com/office/word/2012/wordml" xmlns:w16cex="http://schemas.microsoft.com/office/word/2018/wordml/cex" xmlns:w16cid="http://schemas.microsoft.com/office/word/2016/wordml/cid" xmlns:w16="http://schemas.microsoft.com/office/word/2018/wordml" xmlns:w16du="http://schemas.microsoft.com/office/word/2023/wordml/word16du" xmlns:w16sdtdh="http://schemas.microsoft.com/office/word/2020/wordml/sdtdatahash" xmlns:w16se="http://schemas.microsoft.com/office/word/2015/wordml/symex" xmlns:wpg="http://schemas.microsoft.com/office/word/2010/wordprocessingGroup" xmlns:wpi="http://schemas.microsoft.com/office/word/2010/wordprocessingInk" xmlns:wne="http://schemas.microsoft.com/office/word/2006/wordml" xmlns:wps="http://schemas.microsoft.com/office/word/2010/wordprocessingShape" mc:Ignorable="w14 w15 w16se w16cid w16 w16cex w16sdtdh wp14">
+<w:hdr xmlns:wpc="http://schemas.microsoft.com/office/word/2010/wordprocessingCanvas" xmlns:cx="http://schemas.microsoft.com/office/drawing/2014/chartex" xmlns:cx1="http://schemas.microsoft.com/office/drawing/2015/9/8/chartex" xmlns:cx2="http://schemas.microsoft.com/office/drawing/2015/10/21/chartex" xmlns:cx3="http://schemas.microsoft.com/office/drawing/2016/5/9/chartex" xmlns:cx4="http://schemas.microsoft.com/office/drawing/2016/5/10/chartex" xmlns:cx5="http://schemas.microsoft.com/office/drawing/2016/5/11/chartex" xmlns:cx6="http://schemas.microsoft.com/office/drawing/2016/5/12/chartex" xmlns:cx7="http://schemas.microsoft.com/office/drawing/2016/5/13/chartex" xmlns:cx8="http://schemas.microsoft.com/office/drawing/2016/5/14/chartex" xmlns:mc="http://schemas.openxmlformats.org/markup-compatibility/2006" xmlns:aink="http://schemas.microsoft.com/office/drawing/2016/ink" xmlns:am3d="http://schemas.microsoft.com/office/drawing/2017/model3d" xmlns:o="urn:schemas-microsoft-com:office:office" xmlns:oel="http://schemas.microsoft.com/office/2019/extlst" xmlns:r="http://schemas.openxmlformats.org/officeDocument/2006/relationships" xmlns:m="http://schemas.openxmlformats.org/officeDocument/2006/math" xmlns:v="urn:schemas-microsoft-com:vml" xmlns:wp14="http://schemas.microsoft.com/office/word/2010/wordprocessingDrawing" xmlns:wp="http://schemas.openxmlformats.org/drawingml/2006/wordprocessingDrawing" xmlns:w10="urn:schemas-microsoft-com:office:word" xmlns:w="http://schemas.openxmlformats.org/wordprocessingml/2006/main" xmlns:w14="http://schemas.microsoft.com/office/word/2010/wordml" xmlns:w15="http://schemas.microsoft.com/office/word/2012/wordml" xmlns:w16cex="http://schemas.microsoft.com/office/word/2018/wordml/cex" xmlns:w16cid="http://schemas.microsoft.com/office/word/2016/wordml/cid" xmlns:w16="http://schemas.microsoft.com/office/word/2018/wordml" xmlns:w16sdtdh="http://schemas.microsoft.com/office/word/2020/wordml/sdtdatahash" xmlns:w16se="http://schemas.microsoft.com/office/word/2015/wordml/symex" xmlns:wpg="http://schemas.microsoft.com/office/word/2010/wordprocessingGroup" xmlns:wpi="http://schemas.microsoft.com/office/word/2010/wordprocessingInk" xmlns:wne="http://schemas.microsoft.com/office/word/2006/wordml" xmlns:wps="http://schemas.microsoft.com/office/word/2010/wordprocessingShape" mc:Ignorable="w14 w15 w16se w16cid w16 w16cex w16sdtdh wp14">
   <w:p>
     <w:pPr>
       <w:pStyle w:val="NormalWeb"/>
@@ -8165,7 +7895,7 @@
 </file>
 
 <file path=word/header2.xml><?xml version="1.0" encoding="utf-8"?>
-<w:hdr xmlns:wpc="http://schemas.microsoft.com/office/word/2010/wordprocessingCanvas" xmlns:cx="http://schemas.microsoft.com/office/drawing/2014/chartex" xmlns:cx1="http://schemas.microsoft.com/office/drawing/2015/9/8/chartex" xmlns:cx2="http://schemas.microsoft.com/office/drawing/2015/10/21/chartex" xmlns:cx3="http://schemas.microsoft.com/office/drawing/2016/5/9/chartex" xmlns:cx4="http://schemas.microsoft.com/office/drawing/2016/5/10/chartex" xmlns:cx5="http://schemas.microsoft.com/office/drawing/2016/5/11/chartex" xmlns:cx6="http://schemas.microsoft.com/office/drawing/2016/5/12/chartex" xmlns:cx7="http://schemas.microsoft.com/office/drawing/2016/5/13/chartex" xmlns:cx8="http://schemas.microsoft.com/office/drawing/2016/5/14/chartex" xmlns:mc="http://schemas.openxmlformats.org/markup-compatibility/2006" xmlns:aink="http://schemas.microsoft.com/office/drawing/2016/ink" xmlns:am3d="http://schemas.microsoft.com/office/drawing/2017/model3d" xmlns:o="urn:schemas-microsoft-com:office:office" xmlns:oel="http://schemas.microsoft.com/office/2019/extlst" xmlns:r="http://schemas.openxmlformats.org/officeDocument/2006/relationships" xmlns:m="http://schemas.openxmlformats.org/officeDocument/2006/math" xmlns:v="urn:schemas-microsoft-com:vml" xmlns:wp14="http://schemas.microsoft.com/office/word/2010/wordprocessingDrawing" xmlns:wp="http://schemas.openxmlformats.org/drawingml/2006/wordprocessingDrawing" xmlns:w10="urn:schemas-microsoft-com:office:word" xmlns:w="http://schemas.openxmlformats.org/wordprocessingml/2006/main" xmlns:w14="http://schemas.microsoft.com/office/word/2010/wordml" xmlns:w15="http://schemas.microsoft.com/office/word/2012/wordml" xmlns:w16cex="http://schemas.microsoft.com/office/word/2018/wordml/cex" xmlns:w16cid="http://schemas.microsoft.com/office/word/2016/wordml/cid" xmlns:w16="http://schemas.microsoft.com/office/word/2018/wordml" xmlns:w16du="http://schemas.microsoft.com/office/word/2023/wordml/word16du" xmlns:w16sdtdh="http://schemas.microsoft.com/office/word/2020/wordml/sdtdatahash" xmlns:w16se="http://schemas.microsoft.com/office/word/2015/wordml/symex" xmlns:wpg="http://schemas.microsoft.com/office/word/2010/wordprocessingGroup" xmlns:wpi="http://schemas.microsoft.com/office/word/2010/wordprocessingInk" xmlns:wne="http://schemas.microsoft.com/office/word/2006/wordml" xmlns:wps="http://schemas.microsoft.com/office/word/2010/wordprocessingShape" mc:Ignorable="w14 w15 w16se w16cid w16 w16cex w16sdtdh wp14">
+<w:hdr xmlns:wpc="http://schemas.microsoft.com/office/word/2010/wordprocessingCanvas" xmlns:cx="http://schemas.microsoft.com/office/drawing/2014/chartex" xmlns:cx1="http://schemas.microsoft.com/office/drawing/2015/9/8/chartex" xmlns:cx2="http://schemas.microsoft.com/office/drawing/2015/10/21/chartex" xmlns:cx3="http://schemas.microsoft.com/office/drawing/2016/5/9/chartex" xmlns:cx4="http://schemas.microsoft.com/office/drawing/2016/5/10/chartex" xmlns:cx5="http://schemas.microsoft.com/office/drawing/2016/5/11/chartex" xmlns:cx6="http://schemas.microsoft.com/office/drawing/2016/5/12/chartex" xmlns:cx7="http://schemas.microsoft.com/office/drawing/2016/5/13/chartex" xmlns:cx8="http://schemas.microsoft.com/office/drawing/2016/5/14/chartex" xmlns:mc="http://schemas.openxmlformats.org/markup-compatibility/2006" xmlns:aink="http://schemas.microsoft.com/office/drawing/2016/ink" xmlns:am3d="http://schemas.microsoft.com/office/drawing/2017/model3d" xmlns:o="urn:schemas-microsoft-com:office:office" xmlns:oel="http://schemas.microsoft.com/office/2019/extlst" xmlns:r="http://schemas.openxmlformats.org/officeDocument/2006/relationships" xmlns:m="http://schemas.openxmlformats.org/officeDocument/2006/math" xmlns:v="urn:schemas-microsoft-com:vml" xmlns:wp14="http://schemas.microsoft.com/office/word/2010/wordprocessingDrawing" xmlns:wp="http://schemas.openxmlformats.org/drawingml/2006/wordprocessingDrawing" xmlns:w10="urn:schemas-microsoft-com:office:word" xmlns:w="http://schemas.openxmlformats.org/wordprocessingml/2006/main" xmlns:w14="http://schemas.microsoft.com/office/word/2010/wordml" xmlns:w15="http://schemas.microsoft.com/office/word/2012/wordml" xmlns:w16cex="http://schemas.microsoft.com/office/word/2018/wordml/cex" xmlns:w16cid="http://schemas.microsoft.com/office/word/2016/wordml/cid" xmlns:w16="http://schemas.microsoft.com/office/word/2018/wordml" xmlns:w16sdtdh="http://schemas.microsoft.com/office/word/2020/wordml/sdtdatahash" xmlns:w16se="http://schemas.microsoft.com/office/word/2015/wordml/symex" xmlns:wpg="http://schemas.microsoft.com/office/word/2010/wordprocessingGroup" xmlns:wpi="http://schemas.microsoft.com/office/word/2010/wordprocessingInk" xmlns:wne="http://schemas.microsoft.com/office/word/2006/wordml" xmlns:wps="http://schemas.microsoft.com/office/word/2010/wordprocessingShape" mc:Ignorable="w14 w15 w16se w16cid w16 w16cex w16sdtdh wp14">
   <w:p>
     <w:pPr>
       <w:pStyle w:val="Header"/>
@@ -8224,7 +7954,7 @@
 </file>
 
 <file path=word/numbering.xml><?xml version="1.0" encoding="utf-8"?>
-<w:numbering xmlns:wpc="http://schemas.microsoft.com/office/word/2010/wordprocessingCanvas" xmlns:cx="http://schemas.microsoft.com/office/drawing/2014/chartex" xmlns:cx1="http://schemas.microsoft.com/office/drawing/2015/9/8/chartex" xmlns:cx2="http://schemas.microsoft.com/office/drawing/2015/10/21/chartex" xmlns:cx3="http://schemas.microsoft.com/office/drawing/2016/5/9/chartex" xmlns:cx4="http://schemas.microsoft.com/office/drawing/2016/5/10/chartex" xmlns:cx5="http://schemas.microsoft.com/office/drawing/2016/5/11/chartex" xmlns:cx6="http://schemas.microsoft.com/office/drawing/2016/5/12/chartex" xmlns:cx7="http://schemas.microsoft.com/office/drawing/2016/5/13/chartex" xmlns:cx8="http://schemas.microsoft.com/office/drawing/2016/5/14/chartex" xmlns:mc="http://schemas.openxmlformats.org/markup-compatibility/2006" xmlns:aink="http://schemas.microsoft.com/office/drawing/2016/ink" xmlns:am3d="http://schemas.microsoft.com/office/drawing/2017/model3d" xmlns:o="urn:schemas-microsoft-com:office:office" xmlns:oel="http://schemas.microsoft.com/office/2019/extlst" xmlns:r="http://schemas.openxmlformats.org/officeDocument/2006/relationships" xmlns:m="http://schemas.openxmlformats.org/officeDocument/2006/math" xmlns:v="urn:schemas-microsoft-com:vml" xmlns:wp14="http://schemas.microsoft.com/office/word/2010/wordprocessingDrawing" xmlns:wp="http://schemas.openxmlformats.org/drawingml/2006/wordprocessingDrawing" xmlns:w10="urn:schemas-microsoft-com:office:word" xmlns:w="http://schemas.openxmlformats.org/wordprocessingml/2006/main" xmlns:w14="http://schemas.microsoft.com/office/word/2010/wordml" xmlns:w15="http://schemas.microsoft.com/office/word/2012/wordml" xmlns:w16cex="http://schemas.microsoft.com/office/word/2018/wordml/cex" xmlns:w16cid="http://schemas.microsoft.com/office/word/2016/wordml/cid" xmlns:w16="http://schemas.microsoft.com/office/word/2018/wordml" xmlns:w16du="http://schemas.microsoft.com/office/word/2023/wordml/word16du" xmlns:w16sdtdh="http://schemas.microsoft.com/office/word/2020/wordml/sdtdatahash" xmlns:w16se="http://schemas.microsoft.com/office/word/2015/wordml/symex" xmlns:wpg="http://schemas.microsoft.com/office/word/2010/wordprocessingGroup" xmlns:wpi="http://schemas.microsoft.com/office/word/2010/wordprocessingInk" xmlns:wne="http://schemas.microsoft.com/office/word/2006/wordml" xmlns:wps="http://schemas.microsoft.com/office/word/2010/wordprocessingShape" mc:Ignorable="w14 w15 w16se w16cid w16 w16cex w16sdtdh wp14">
+<w:numbering xmlns:wpc="http://schemas.microsoft.com/office/word/2010/wordprocessingCanvas" xmlns:cx="http://schemas.microsoft.com/office/drawing/2014/chartex" xmlns:cx1="http://schemas.microsoft.com/office/drawing/2015/9/8/chartex" xmlns:cx2="http://schemas.microsoft.com/office/drawing/2015/10/21/chartex" xmlns:cx3="http://schemas.microsoft.com/office/drawing/2016/5/9/chartex" xmlns:cx4="http://schemas.microsoft.com/office/drawing/2016/5/10/chartex" xmlns:cx5="http://schemas.microsoft.com/office/drawing/2016/5/11/chartex" xmlns:cx6="http://schemas.microsoft.com/office/drawing/2016/5/12/chartex" xmlns:cx7="http://schemas.microsoft.com/office/drawing/2016/5/13/chartex" xmlns:cx8="http://schemas.microsoft.com/office/drawing/2016/5/14/chartex" xmlns:mc="http://schemas.openxmlformats.org/markup-compatibility/2006" xmlns:aink="http://schemas.microsoft.com/office/drawing/2016/ink" xmlns:am3d="http://schemas.microsoft.com/office/drawing/2017/model3d" xmlns:o="urn:schemas-microsoft-com:office:office" xmlns:oel="http://schemas.microsoft.com/office/2019/extlst" xmlns:r="http://schemas.openxmlformats.org/officeDocument/2006/relationships" xmlns:m="http://schemas.openxmlformats.org/officeDocument/2006/math" xmlns:v="urn:schemas-microsoft-com:vml" xmlns:wp14="http://schemas.microsoft.com/office/word/2010/wordprocessingDrawing" xmlns:wp="http://schemas.openxmlformats.org/drawingml/2006/wordprocessingDrawing" xmlns:w10="urn:schemas-microsoft-com:office:word" xmlns:w="http://schemas.openxmlformats.org/wordprocessingml/2006/main" xmlns:w14="http://schemas.microsoft.com/office/word/2010/wordml" xmlns:w15="http://schemas.microsoft.com/office/word/2012/wordml" xmlns:w16cex="http://schemas.microsoft.com/office/word/2018/wordml/cex" xmlns:w16cid="http://schemas.microsoft.com/office/word/2016/wordml/cid" xmlns:w16="http://schemas.microsoft.com/office/word/2018/wordml" xmlns:w16sdtdh="http://schemas.microsoft.com/office/word/2020/wordml/sdtdatahash" xmlns:w16se="http://schemas.microsoft.com/office/word/2015/wordml/symex" xmlns:wpg="http://schemas.microsoft.com/office/word/2010/wordprocessingGroup" xmlns:wpi="http://schemas.microsoft.com/office/word/2010/wordprocessingInk" xmlns:wne="http://schemas.microsoft.com/office/word/2006/wordml" xmlns:wps="http://schemas.microsoft.com/office/word/2010/wordprocessingShape" mc:Ignorable="w14 w15 w16se w16cid w16 w16cex w16sdtdh wp14">
   <w:abstractNum w:abstractNumId="0" w15:restartNumberingAfterBreak="0">
     <w:nsid w:val="04584D89"/>
     <w:multiLevelType w:val="hybridMultilevel"/>
@@ -14141,6 +13871,10 @@
 </file>
 
 <file path=customXml/item1.xml><?xml version="1.0" encoding="utf-8"?>
+<b:Sources xmlns:b="http://schemas.openxmlformats.org/officeDocument/2006/bibliography" xmlns="http://schemas.openxmlformats.org/officeDocument/2006/bibliography" SelectedStyle="\APASixthEditionOfficeOnline.xsl" StyleName="APA" Version="6"/>
+</file>
+
+<file path=customXml/item2.xml><?xml version="1.0" encoding="utf-8"?>
 <p:properties xmlns:p="http://schemas.microsoft.com/office/2006/metadata/properties" xmlns:xsi="http://www.w3.org/2001/XMLSchema-instance" xmlns:pc="http://schemas.microsoft.com/office/infopath/2007/PartnerControls">
   <documentManagement>
     <lcf76f155ced4ddcb4097134ff3c332f xmlns="1a638d2c-e7c0-419c-9191-e92086f67d97">
@@ -14151,11 +13885,16 @@
 </p:properties>
 </file>
 
-<file path=customXml/item2.xml><?xml version="1.0" encoding="utf-8"?>
-<b:Sources xmlns:b="http://schemas.openxmlformats.org/officeDocument/2006/bibliography" xmlns="http://schemas.openxmlformats.org/officeDocument/2006/bibliography" SelectedStyle="\APASixthEditionOfficeOnline.xsl" StyleName="APA" Version="6"/>
+<file path=customXml/item3.xml><?xml version="1.0" encoding="utf-8"?>
+<?mso-contentType ?>
+<FormTemplates xmlns="http://schemas.microsoft.com/sharepoint/v3/contenttype/forms">
+  <Display>DocumentLibraryForm</Display>
+  <Edit>DocumentLibraryForm</Edit>
+  <New>DocumentLibraryForm</New>
+</FormTemplates>
 </file>
 
-<file path=customXml/item3.xml><?xml version="1.0" encoding="utf-8"?>
+<file path=customXml/item4.xml><?xml version="1.0" encoding="utf-8"?>
 <ct:contentTypeSchema xmlns:ct="http://schemas.microsoft.com/office/2006/metadata/contentType" xmlns:ma="http://schemas.microsoft.com/office/2006/metadata/properties/metaAttributes" ct:_="" ma:_="" ma:contentTypeName="Document" ma:contentTypeID="0x0101006C2685AC3E5C784C94699E6BCD3719C2" ma:contentTypeVersion="16" ma:contentTypeDescription="Create a new document." ma:contentTypeScope="" ma:versionID="9476b2f7a2f2ba461577cf3e887646b7">
   <xsd:schema xmlns:xsd="http://www.w3.org/2001/XMLSchema" xmlns:xs="http://www.w3.org/2001/XMLSchema" xmlns:p="http://schemas.microsoft.com/office/2006/metadata/properties" xmlns:ns2="1a638d2c-e7c0-419c-9191-e92086f67d97" xmlns:ns3="84e25877-5f26-4dc3-9598-48e40fb4ec5c" targetNamespace="http://schemas.microsoft.com/office/2006/metadata/properties" ma:root="true" ma:fieldsID="58c2739458a86add72c2119c39ecde9f" ns2:_="" ns3:_="">
     <xsd:import namespace="1a638d2c-e7c0-419c-9191-e92086f67d97"/>
@@ -14392,16 +14131,15 @@
 </ct:contentTypeSchema>
 </file>
 
-<file path=customXml/item4.xml><?xml version="1.0" encoding="utf-8"?>
-<?mso-contentType ?>
-<FormTemplates xmlns="http://schemas.microsoft.com/sharepoint/v3/contenttype/forms">
-  <Display>DocumentLibraryForm</Display>
-  <Edit>DocumentLibraryForm</Edit>
-  <New>DocumentLibraryForm</New>
-</FormTemplates>
+<file path=customXml/itemProps1.xml><?xml version="1.0" encoding="utf-8"?>
+<ds:datastoreItem xmlns:ds="http://schemas.openxmlformats.org/officeDocument/2006/customXml" ds:itemID="{DD4FAA32-1A95-4A96-AC4E-AFAA30D24B60}">
+  <ds:schemaRefs>
+    <ds:schemaRef ds:uri="http://schemas.openxmlformats.org/officeDocument/2006/bibliography"/>
+  </ds:schemaRefs>
+</ds:datastoreItem>
 </file>
 
-<file path=customXml/itemProps1.xml><?xml version="1.0" encoding="utf-8"?>
+<file path=customXml/itemProps2.xml><?xml version="1.0" encoding="utf-8"?>
 <ds:datastoreItem xmlns:ds="http://schemas.openxmlformats.org/officeDocument/2006/customXml" ds:itemID="{8AD6CA68-479A-4838-B70E-67C4AB7888D7}">
   <ds:schemaRefs>
     <ds:schemaRef ds:uri="http://schemas.microsoft.com/office/2006/metadata/properties"/>
@@ -14412,15 +14150,15 @@
 </ds:datastoreItem>
 </file>
 
-<file path=customXml/itemProps2.xml><?xml version="1.0" encoding="utf-8"?>
-<ds:datastoreItem xmlns:ds="http://schemas.openxmlformats.org/officeDocument/2006/customXml" ds:itemID="{DD4FAA32-1A95-4A96-AC4E-AFAA30D24B60}">
+<file path=customXml/itemProps3.xml><?xml version="1.0" encoding="utf-8"?>
+<ds:datastoreItem xmlns:ds="http://schemas.openxmlformats.org/officeDocument/2006/customXml" ds:itemID="{3DB4331F-3058-4E65-AA51-8252C2C71B0E}">
   <ds:schemaRefs>
-    <ds:schemaRef ds:uri="http://schemas.openxmlformats.org/officeDocument/2006/bibliography"/>
+    <ds:schemaRef ds:uri="http://schemas.microsoft.com/sharepoint/v3/contenttype/forms"/>
   </ds:schemaRefs>
 </ds:datastoreItem>
 </file>
 
-<file path=customXml/itemProps3.xml><?xml version="1.0" encoding="utf-8"?>
+<file path=customXml/itemProps4.xml><?xml version="1.0" encoding="utf-8"?>
 <ds:datastoreItem xmlns:ds="http://schemas.openxmlformats.org/officeDocument/2006/customXml" ds:itemID="{CD8619C3-E60B-411B-9277-F9086C03DF05}">
   <ds:schemaRefs>
     <ds:schemaRef ds:uri="http://schemas.microsoft.com/office/2006/metadata/contentType"/>
@@ -14437,12 +14175,4 @@
     <ds:schemaRef ds:uri="http://schemas.microsoft.com/internal/obd"/>
   </ds:schemaRefs>
 </ds:datastoreItem>
-</file>
-
-<file path=customXml/itemProps4.xml><?xml version="1.0" encoding="utf-8"?>
-<ds:datastoreItem xmlns:ds="http://schemas.openxmlformats.org/officeDocument/2006/customXml" ds:itemID="{3DB4331F-3058-4E65-AA51-8252C2C71B0E}">
-  <ds:schemaRefs>
-    <ds:schemaRef ds:uri="http://schemas.microsoft.com/sharepoint/v3/contenttype/forms"/>
-  </ds:schemaRefs>
-</ds:datastoreItem>
 </file>
</xml_diff>